<commit_message>
Mise en commun des repos 2420 et turbo-giggle
</commit_message>
<xml_diff>
--- a/INF3710/lab5/Rapport.docx
+++ b/INF3710/lab5/Rapport.docx
@@ -10,6 +10,8 @@
           <w:b/>
         </w:rPr>
       </w:pPr>
+      <w:bookmarkStart w:id="0" w:name="_GoBack"/>
+      <w:bookmarkEnd w:id="0"/>
       <w:r>
         <w:rPr>
           <w:rFonts w:ascii="Verdana" w:hAnsi="Verdana"/>
@@ -424,16 +426,7 @@
           <w:rFonts w:ascii="Verdana" w:hAnsi="Verdana"/>
           <w:b/>
         </w:rPr>
-        <w:t xml:space="preserve"> 20</w:t>
-      </w:r>
-      <w:bookmarkStart w:id="0" w:name="_GoBack"/>
-      <w:bookmarkEnd w:id="0"/>
-      <w:r>
-        <w:rPr>
-          <w:rFonts w:ascii="Verdana" w:hAnsi="Verdana"/>
-          <w:b/>
-        </w:rPr>
-        <w:t>16</w:t>
+        <w:t xml:space="preserve"> 2016</w:t>
       </w:r>
       <w:r>
         <w:rPr>
@@ -4077,6 +4070,7 @@
   <w:style w:type="character" w:default="1" w:styleId="DefaultParagraphFont">
     <w:name w:val="Default Paragraph Font"/>
     <w:uiPriority w:val="1"/>
+    <w:semiHidden/>
     <w:unhideWhenUsed/>
   </w:style>
   <w:style w:type="table" w:default="1" w:styleId="TableNormal">

</xml_diff>